<commit_message>
Week 2 Lab Updates
</commit_message>
<xml_diff>
--- a/Week2/Labs/Lab 2.docx
+++ b/Week2/Labs/Lab 2.docx
@@ -1,6 +1,6 @@
 
 <file path=word/document.xml><?xml version="1.0" encoding="utf-8"?>
-<w:document xmlns:wpc="http://schemas.microsoft.com/office/word/2010/wordprocessingCanvas" xmlns:cx="http://schemas.microsoft.com/office/drawing/2014/chartex" xmlns:cx1="http://schemas.microsoft.com/office/drawing/2015/9/8/chartex" xmlns:cx2="http://schemas.microsoft.com/office/drawing/2015/10/21/chartex" xmlns:cx3="http://schemas.microsoft.com/office/drawing/2016/5/9/chartex" xmlns:cx4="http://schemas.microsoft.com/office/drawing/2016/5/10/chartex" xmlns:cx5="http://schemas.microsoft.com/office/drawing/2016/5/11/chartex" xmlns:cx6="http://schemas.microsoft.com/office/drawing/2016/5/12/chartex" xmlns:cx7="http://schemas.microsoft.com/office/drawing/2016/5/13/chartex" xmlns:cx8="http://schemas.microsoft.com/office/drawing/2016/5/14/chartex" xmlns:mc="http://schemas.openxmlformats.org/markup-compatibility/2006" xmlns:aink="http://schemas.microsoft.com/office/drawing/2016/ink" xmlns:am3d="http://schemas.microsoft.com/office/drawing/2017/model3d" xmlns:o="urn:schemas-microsoft-com:office:office" xmlns:oel="http://schemas.microsoft.com/office/2019/extlst" xmlns:r="http://schemas.openxmlformats.org/officeDocument/2006/relationships" xmlns:m="http://schemas.openxmlformats.org/officeDocument/2006/math" xmlns:v="urn:schemas-microsoft-com:vml" xmlns:wp14="http://schemas.microsoft.com/office/word/2010/wordprocessingDrawing" xmlns:wp="http://schemas.openxmlformats.org/drawingml/2006/wordprocessingDrawing" xmlns:w10="urn:schemas-microsoft-com:office:word" xmlns:w="http://schemas.openxmlformats.org/wordprocessingml/2006/main" xmlns:w14="http://schemas.microsoft.com/office/word/2010/wordml" xmlns:w15="http://schemas.microsoft.com/office/word/2012/wordml" xmlns:w16cex="http://schemas.microsoft.com/office/word/2018/wordml/cex" xmlns:w16cid="http://schemas.microsoft.com/office/word/2016/wordml/cid" xmlns:w16="http://schemas.microsoft.com/office/word/2018/wordml" xmlns:w16sdtdh="http://schemas.microsoft.com/office/word/2020/wordml/sdtdatahash" xmlns:w16se="http://schemas.microsoft.com/office/word/2015/wordml/symex" xmlns:wpg="http://schemas.microsoft.com/office/word/2010/wordprocessingGroup" xmlns:wpi="http://schemas.microsoft.com/office/word/2010/wordprocessingInk" xmlns:wne="http://schemas.microsoft.com/office/word/2006/wordml" xmlns:wps="http://schemas.microsoft.com/office/word/2010/wordprocessingShape" mc:Ignorable="w14 w15 w16se w16cid w16 w16cex w16sdtdh wp14">
+<w:document xmlns:wpc="http://schemas.microsoft.com/office/word/2010/wordprocessingCanvas" xmlns:cx="http://schemas.microsoft.com/office/drawing/2014/chartex" xmlns:cx1="http://schemas.microsoft.com/office/drawing/2015/9/8/chartex" xmlns:cx2="http://schemas.microsoft.com/office/drawing/2015/10/21/chartex" xmlns:cx3="http://schemas.microsoft.com/office/drawing/2016/5/9/chartex" xmlns:cx4="http://schemas.microsoft.com/office/drawing/2016/5/10/chartex" xmlns:cx5="http://schemas.microsoft.com/office/drawing/2016/5/11/chartex" xmlns:cx6="http://schemas.microsoft.com/office/drawing/2016/5/12/chartex" xmlns:cx7="http://schemas.microsoft.com/office/drawing/2016/5/13/chartex" xmlns:cx8="http://schemas.microsoft.com/office/drawing/2016/5/14/chartex" xmlns:mc="http://schemas.openxmlformats.org/markup-compatibility/2006" xmlns:aink="http://schemas.microsoft.com/office/drawing/2016/ink" xmlns:am3d="http://schemas.microsoft.com/office/drawing/2017/model3d" xmlns:o="urn:schemas-microsoft-com:office:office" xmlns:oel="http://schemas.microsoft.com/office/2019/extlst" xmlns:r="http://schemas.openxmlformats.org/officeDocument/2006/relationships" xmlns:m="http://schemas.openxmlformats.org/officeDocument/2006/math" xmlns:v="urn:schemas-microsoft-com:vml" xmlns:wp14="http://schemas.microsoft.com/office/word/2010/wordprocessingDrawing" xmlns:wp="http://schemas.openxmlformats.org/drawingml/2006/wordprocessingDrawing" xmlns:w10="urn:schemas-microsoft-com:office:word" xmlns:w="http://schemas.openxmlformats.org/wordprocessingml/2006/main" xmlns:w14="http://schemas.microsoft.com/office/word/2010/wordml" xmlns:w15="http://schemas.microsoft.com/office/word/2012/wordml" xmlns:w16cex="http://schemas.microsoft.com/office/word/2018/wordml/cex" xmlns:w16cid="http://schemas.microsoft.com/office/word/2016/wordml/cid" xmlns:w16="http://schemas.microsoft.com/office/word/2018/wordml" xmlns:w16du="http://schemas.microsoft.com/office/word/2023/wordml/word16du" xmlns:w16sdtdh="http://schemas.microsoft.com/office/word/2020/wordml/sdtdatahash" xmlns:w16sdtfl="http://schemas.microsoft.com/office/word/2024/wordml/sdtformatlock" xmlns:w16se="http://schemas.microsoft.com/office/word/2015/wordml/symex" xmlns:wpg="http://schemas.microsoft.com/office/word/2010/wordprocessingGroup" xmlns:wpi="http://schemas.microsoft.com/office/word/2010/wordprocessingInk" xmlns:wne="http://schemas.microsoft.com/office/word/2006/wordml" xmlns:wps="http://schemas.microsoft.com/office/word/2010/wordprocessingShape" mc:Ignorable="w14 w15 w16se w16cid w16 w16cex w16sdtdh w16sdtfl w16du wp14">
   <w:body>
     <w:p>
       <w:pPr>
@@ -167,7 +167,16 @@
           <w:sz w:val="40"/>
           <w:szCs w:val="40"/>
         </w:rPr>
-        <w:t xml:space="preserve">Directors are also identified by name and date of birth and direct one or more movies. It is possible for a director to act in a movie (including one that he or she may also direct). </w:t>
+        <w:t xml:space="preserve">Directors are also identified by name and date of birth and direct one or more movies. It is possible for </w:t>
+      </w:r>
+      <w:r>
+        <w:rPr>
+          <w:color w:val="000000" w:themeColor="text1"/>
+          <w:sz w:val="40"/>
+          <w:szCs w:val="40"/>
+        </w:rPr>
+        <w:lastRenderedPageBreak/>
+        <w:t xml:space="preserve">a director to act in a movie (including one that he or she may also direct). </w:t>
       </w:r>
     </w:p>
     <w:p>
@@ -254,6 +263,55 @@
           <w:szCs w:val="40"/>
         </w:rPr>
       </w:pPr>
+      <w:r>
+        <w:rPr>
+          <w:noProof/>
+          <w:color w:val="000000" w:themeColor="text1"/>
+          <w:sz w:val="40"/>
+          <w:szCs w:val="40"/>
+        </w:rPr>
+        <w:drawing>
+          <wp:inline distT="0" distB="0" distL="0" distR="0" wp14:anchorId="7E86CAC8" wp14:editId="1FE78B0B">
+            <wp:extent cx="5943600" cy="3064510"/>
+            <wp:effectExtent l="0" t="0" r="0" b="2540"/>
+            <wp:docPr id="317786352" name="Picture 1" descr="A diagram of a movie&#10;&#10;Description automatically generated"/>
+            <wp:cNvGraphicFramePr>
+              <a:graphicFrameLocks xmlns:a="http://schemas.openxmlformats.org/drawingml/2006/main" noChangeAspect="1"/>
+            </wp:cNvGraphicFramePr>
+            <a:graphic xmlns:a="http://schemas.openxmlformats.org/drawingml/2006/main">
+              <a:graphicData uri="http://schemas.openxmlformats.org/drawingml/2006/picture">
+                <pic:pic xmlns:pic="http://schemas.openxmlformats.org/drawingml/2006/picture">
+                  <pic:nvPicPr>
+                    <pic:cNvPr id="317786352" name="Picture 1" descr="A diagram of a movie&#10;&#10;Description automatically generated"/>
+                    <pic:cNvPicPr/>
+                  </pic:nvPicPr>
+                  <pic:blipFill>
+                    <a:blip r:embed="rId5">
+                      <a:extLst>
+                        <a:ext uri="{28A0092B-C50C-407E-A947-70E740481C1C}">
+                          <a14:useLocalDpi xmlns:a14="http://schemas.microsoft.com/office/drawing/2010/main" val="0"/>
+                        </a:ext>
+                      </a:extLst>
+                    </a:blip>
+                    <a:stretch>
+                      <a:fillRect/>
+                    </a:stretch>
+                  </pic:blipFill>
+                  <pic:spPr>
+                    <a:xfrm>
+                      <a:off x="0" y="0"/>
+                      <a:ext cx="5943600" cy="3064510"/>
+                    </a:xfrm>
+                    <a:prstGeom prst="rect">
+                      <a:avLst/>
+                    </a:prstGeom>
+                  </pic:spPr>
+                </pic:pic>
+              </a:graphicData>
+            </a:graphic>
+          </wp:inline>
+        </w:drawing>
+      </w:r>
     </w:p>
     <w:p>
       <w:pPr>
@@ -286,7 +344,16 @@
           <w:sz w:val="40"/>
           <w:szCs w:val="40"/>
         </w:rPr>
-        <w:t>Consider a CONFERENCE_REVIEW database in which researchers submit their research papers for consideration. Reviews by reviewers are recorded for use in the paper selection process. The database system caters primarily to reviewers who record answers to evaluation questions for each paper they review and make recommendations regarding whether to accept or reject the paper. The data requirements are summarized as follows:</w:t>
+        <w:t xml:space="preserve">Consider a CONFERENCE_REVIEW database in which researchers submit their research papers for consideration. Reviews by reviewers are recorded for use in the paper selection process. The database system caters primarily to reviewers who record answers to </w:t>
+      </w:r>
+      <w:r>
+        <w:rPr>
+          <w:color w:val="000000" w:themeColor="text1"/>
+          <w:sz w:val="40"/>
+          <w:szCs w:val="40"/>
+        </w:rPr>
+        <w:lastRenderedPageBreak/>
+        <w:t>evaluation questions for each paper they review and make recommendations regarding whether to accept or reject the paper. The data requirements are summarized as follows:</w:t>
       </w:r>
     </w:p>
     <w:p>
@@ -436,6 +503,7 @@
           <w:sz w:val="40"/>
           <w:szCs w:val="40"/>
         </w:rPr>
+        <w:lastRenderedPageBreak/>
         <w:t xml:space="preserve">Design a </w:t>
       </w:r>
       <w:r>
@@ -625,25 +693,7 @@
           <w:sz w:val="40"/>
           <w:szCs w:val="40"/>
         </w:rPr>
-        <w:t xml:space="preserve">, Apartment#, Date, </w:t>
-      </w:r>
-      <w:proofErr w:type="spellStart"/>
-      <w:r>
-        <w:rPr>
-          <w:color w:val="000000" w:themeColor="text1"/>
-          <w:sz w:val="40"/>
-          <w:szCs w:val="40"/>
-        </w:rPr>
-        <w:t>Booking_price</w:t>
-      </w:r>
-      <w:proofErr w:type="spellEnd"/>
-      <w:r>
-        <w:rPr>
-          <w:color w:val="000000" w:themeColor="text1"/>
-          <w:sz w:val="40"/>
-          <w:szCs w:val="40"/>
-        </w:rPr>
-        <w:t>)</w:t>
+        <w:t>, Apartment#, Date, Booking_price)</w:t>
       </w:r>
     </w:p>
     <w:p>
@@ -1641,6 +1691,7 @@
           <w:szCs w:val="40"/>
           <w14:ligatures w14:val="none"/>
         </w:rPr>
+        <w:lastRenderedPageBreak/>
         <w:t>c. Consider the Name attribute. What are the advantages and disadvantages of splitting this field from one attribute into three attributes (first name, middle name, and last name)?</w:t>
       </w:r>
     </w:p>
@@ -1665,31 +1716,7 @@
           <w:szCs w:val="40"/>
           <w14:ligatures w14:val="none"/>
         </w:rPr>
-        <w:t xml:space="preserve">d. What general guideline would you recommend for deciding when to store </w:t>
-      </w:r>
-      <w:proofErr w:type="gramStart"/>
-      <w:r>
-        <w:rPr>
-          <w:rFonts w:eastAsia="Times New Roman" w:cstheme="minorHAnsi"/>
-          <w:color w:val="000000" w:themeColor="text1"/>
-          <w:kern w:val="0"/>
-          <w:sz w:val="40"/>
-          <w:szCs w:val="40"/>
-          <w14:ligatures w14:val="none"/>
-        </w:rPr>
-        <w:t>information in</w:t>
-      </w:r>
-      <w:proofErr w:type="gramEnd"/>
-      <w:r>
-        <w:rPr>
-          <w:rFonts w:eastAsia="Times New Roman" w:cstheme="minorHAnsi"/>
-          <w:color w:val="000000" w:themeColor="text1"/>
-          <w:kern w:val="0"/>
-          <w:sz w:val="40"/>
-          <w:szCs w:val="40"/>
-          <w14:ligatures w14:val="none"/>
-        </w:rPr>
-        <w:t xml:space="preserve"> a single attribute and when to split the information.</w:t>
+        <w:t>d. What general guideline would you recommend for deciding when to store information in a single attribute and when to split the information.</w:t>
       </w:r>
     </w:p>
     <w:p>
@@ -1745,7 +1772,7 @@
 </file>
 
 <file path=word/numbering.xml><?xml version="1.0" encoding="utf-8"?>
-<w:numbering xmlns:wpc="http://schemas.microsoft.com/office/word/2010/wordprocessingCanvas" xmlns:cx="http://schemas.microsoft.com/office/drawing/2014/chartex" xmlns:cx1="http://schemas.microsoft.com/office/drawing/2015/9/8/chartex" xmlns:cx2="http://schemas.microsoft.com/office/drawing/2015/10/21/chartex" xmlns:cx3="http://schemas.microsoft.com/office/drawing/2016/5/9/chartex" xmlns:cx4="http://schemas.microsoft.com/office/drawing/2016/5/10/chartex" xmlns:cx5="http://schemas.microsoft.com/office/drawing/2016/5/11/chartex" xmlns:cx6="http://schemas.microsoft.com/office/drawing/2016/5/12/chartex" xmlns:cx7="http://schemas.microsoft.com/office/drawing/2016/5/13/chartex" xmlns:cx8="http://schemas.microsoft.com/office/drawing/2016/5/14/chartex" xmlns:mc="http://schemas.openxmlformats.org/markup-compatibility/2006" xmlns:aink="http://schemas.microsoft.com/office/drawing/2016/ink" xmlns:am3d="http://schemas.microsoft.com/office/drawing/2017/model3d" xmlns:o="urn:schemas-microsoft-com:office:office" xmlns:oel="http://schemas.microsoft.com/office/2019/extlst" xmlns:r="http://schemas.openxmlformats.org/officeDocument/2006/relationships" xmlns:m="http://schemas.openxmlformats.org/officeDocument/2006/math" xmlns:v="urn:schemas-microsoft-com:vml" xmlns:wp14="http://schemas.microsoft.com/office/word/2010/wordprocessingDrawing" xmlns:wp="http://schemas.openxmlformats.org/drawingml/2006/wordprocessingDrawing" xmlns:w10="urn:schemas-microsoft-com:office:word" xmlns:w="http://schemas.openxmlformats.org/wordprocessingml/2006/main" xmlns:w14="http://schemas.microsoft.com/office/word/2010/wordml" xmlns:w15="http://schemas.microsoft.com/office/word/2012/wordml" xmlns:w16cex="http://schemas.microsoft.com/office/word/2018/wordml/cex" xmlns:w16cid="http://schemas.microsoft.com/office/word/2016/wordml/cid" xmlns:w16="http://schemas.microsoft.com/office/word/2018/wordml" xmlns:w16sdtdh="http://schemas.microsoft.com/office/word/2020/wordml/sdtdatahash" xmlns:w16se="http://schemas.microsoft.com/office/word/2015/wordml/symex" xmlns:wpg="http://schemas.microsoft.com/office/word/2010/wordprocessingGroup" xmlns:wpi="http://schemas.microsoft.com/office/word/2010/wordprocessingInk" xmlns:wne="http://schemas.microsoft.com/office/word/2006/wordml" xmlns:wps="http://schemas.microsoft.com/office/word/2010/wordprocessingShape" mc:Ignorable="w14 w15 w16se w16cid w16 w16cex w16sdtdh wp14">
+<w:numbering xmlns:wpc="http://schemas.microsoft.com/office/word/2010/wordprocessingCanvas" xmlns:cx="http://schemas.microsoft.com/office/drawing/2014/chartex" xmlns:cx1="http://schemas.microsoft.com/office/drawing/2015/9/8/chartex" xmlns:cx2="http://schemas.microsoft.com/office/drawing/2015/10/21/chartex" xmlns:cx3="http://schemas.microsoft.com/office/drawing/2016/5/9/chartex" xmlns:cx4="http://schemas.microsoft.com/office/drawing/2016/5/10/chartex" xmlns:cx5="http://schemas.microsoft.com/office/drawing/2016/5/11/chartex" xmlns:cx6="http://schemas.microsoft.com/office/drawing/2016/5/12/chartex" xmlns:cx7="http://schemas.microsoft.com/office/drawing/2016/5/13/chartex" xmlns:cx8="http://schemas.microsoft.com/office/drawing/2016/5/14/chartex" xmlns:mc="http://schemas.openxmlformats.org/markup-compatibility/2006" xmlns:aink="http://schemas.microsoft.com/office/drawing/2016/ink" xmlns:am3d="http://schemas.microsoft.com/office/drawing/2017/model3d" xmlns:o="urn:schemas-microsoft-com:office:office" xmlns:oel="http://schemas.microsoft.com/office/2019/extlst" xmlns:r="http://schemas.openxmlformats.org/officeDocument/2006/relationships" xmlns:m="http://schemas.openxmlformats.org/officeDocument/2006/math" xmlns:v="urn:schemas-microsoft-com:vml" xmlns:wp14="http://schemas.microsoft.com/office/word/2010/wordprocessingDrawing" xmlns:wp="http://schemas.openxmlformats.org/drawingml/2006/wordprocessingDrawing" xmlns:w10="urn:schemas-microsoft-com:office:word" xmlns:w="http://schemas.openxmlformats.org/wordprocessingml/2006/main" xmlns:w14="http://schemas.microsoft.com/office/word/2010/wordml" xmlns:w15="http://schemas.microsoft.com/office/word/2012/wordml" xmlns:w16cex="http://schemas.microsoft.com/office/word/2018/wordml/cex" xmlns:w16cid="http://schemas.microsoft.com/office/word/2016/wordml/cid" xmlns:w16="http://schemas.microsoft.com/office/word/2018/wordml" xmlns:w16du="http://schemas.microsoft.com/office/word/2023/wordml/word16du" xmlns:w16sdtdh="http://schemas.microsoft.com/office/word/2020/wordml/sdtdatahash" xmlns:w16sdtfl="http://schemas.microsoft.com/office/word/2024/wordml/sdtformatlock" xmlns:w16se="http://schemas.microsoft.com/office/word/2015/wordml/symex" xmlns:wpg="http://schemas.microsoft.com/office/word/2010/wordprocessingGroup" xmlns:wpi="http://schemas.microsoft.com/office/word/2010/wordprocessingInk" xmlns:wne="http://schemas.microsoft.com/office/word/2006/wordml" xmlns:wps="http://schemas.microsoft.com/office/word/2010/wordprocessingShape" mc:Ignorable="w14 w15 w16se w16cid w16 w16cex w16sdtdh w16sdtfl w16du wp14">
   <w:abstractNum w:abstractNumId="0" w15:restartNumberingAfterBreak="0">
     <w:nsid w:val="191C09F2"/>
     <w:multiLevelType w:val="hybridMultilevel"/>
@@ -2071,7 +2098,7 @@
 </file>
 
 <file path=word/styles.xml><?xml version="1.0" encoding="utf-8"?>
-<w:styles xmlns:mc="http://schemas.openxmlformats.org/markup-compatibility/2006" xmlns:r="http://schemas.openxmlformats.org/officeDocument/2006/relationships" xmlns:w="http://schemas.openxmlformats.org/wordprocessingml/2006/main" xmlns:w14="http://schemas.microsoft.com/office/word/2010/wordml" xmlns:w15="http://schemas.microsoft.com/office/word/2012/wordml" xmlns:w16cex="http://schemas.microsoft.com/office/word/2018/wordml/cex" xmlns:w16cid="http://schemas.microsoft.com/office/word/2016/wordml/cid" xmlns:w16="http://schemas.microsoft.com/office/word/2018/wordml" xmlns:w16sdtdh="http://schemas.microsoft.com/office/word/2020/wordml/sdtdatahash" xmlns:w16se="http://schemas.microsoft.com/office/word/2015/wordml/symex" mc:Ignorable="w14 w15 w16se w16cid w16 w16cex w16sdtdh">
+<w:styles xmlns:mc="http://schemas.openxmlformats.org/markup-compatibility/2006" xmlns:r="http://schemas.openxmlformats.org/officeDocument/2006/relationships" xmlns:w="http://schemas.openxmlformats.org/wordprocessingml/2006/main" xmlns:w14="http://schemas.microsoft.com/office/word/2010/wordml" xmlns:w15="http://schemas.microsoft.com/office/word/2012/wordml" xmlns:w16cex="http://schemas.microsoft.com/office/word/2018/wordml/cex" xmlns:w16cid="http://schemas.microsoft.com/office/word/2016/wordml/cid" xmlns:w16="http://schemas.microsoft.com/office/word/2018/wordml" xmlns:w16du="http://schemas.microsoft.com/office/word/2023/wordml/word16du" xmlns:w16sdtdh="http://schemas.microsoft.com/office/word/2020/wordml/sdtdatahash" xmlns:w16sdtfl="http://schemas.microsoft.com/office/word/2024/wordml/sdtformatlock" xmlns:w16se="http://schemas.microsoft.com/office/word/2015/wordml/symex" mc:Ignorable="w14 w15 w16se w16cid w16 w16cex w16sdtdh w16sdtfl w16du">
   <w:docDefaults>
     <w:rPrDefault>
       <w:rPr>

</xml_diff>